<commit_message>
Test stacked line chart
Updated "chart - line.docx" file to test both regular and stacked line chart.
</commit_message>
<xml_diff>
--- a/test/fixtures/files/chart - line.docx
+++ b/test/fixtures/files/chart - line.docx
@@ -9,7 +9,7 @@
           <w:noProof/>
         </w:rPr>
         <w:drawing>
-          <wp:inline distT="0" distB="0" distL="0" distR="0" wp14:anchorId="34753953" wp14:editId="4D020941">
+          <wp:inline distT="0" distB="0" distL="0" distR="0" wp14:anchorId="34753953" wp14:editId="6942EF03">
             <wp:extent cx="5486400" cy="3200400"/>
             <wp:effectExtent l="0" t="0" r="0" b="0"/>
             <wp:docPr id="1" name="Chart 1"/>
@@ -22,8 +22,8 @@
           </wp:inline>
         </w:drawing>
       </w:r>
-      <w:bookmarkEnd w:id="0"/>
     </w:p>
+    <w:bookmarkEnd w:id="0"/>
     <w:p/>
     <w:p>
       <w:r>
@@ -31,7 +31,7 @@
           <w:noProof/>
         </w:rPr>
         <w:drawing>
-          <wp:inline distT="0" distB="0" distL="0" distR="0" wp14:anchorId="5F363363" wp14:editId="758AEF4C">
+          <wp:inline distT="0" distB="0" distL="0" distR="0" wp14:anchorId="5F363363" wp14:editId="6DB6C628">
             <wp:extent cx="5486400" cy="3200400"/>
             <wp:effectExtent l="0" t="0" r="0" b="0"/>
             <wp:docPr id="2" name="Chart 2"/>
@@ -519,7 +519,7 @@
             </a:pPr>
             <a:r>
               <a:rPr lang="en-US"/>
-              <a:t>Line Chart Title {MyChart}</a:t>
+              <a:t>{MyChart}Line Chart Title</a:t>
             </a:r>
           </a:p>
         </c:rich>
@@ -1017,6 +1017,15 @@
             <a:r>
               <a:rPr lang="en-US"/>
               <a:t>Stacked Line Chart Title</a:t>
+            </a:r>
+          </a:p>
+          <a:p>
+            <a:pPr>
+              <a:defRPr/>
+            </a:pPr>
+            <a:r>
+              <a:rPr lang="en-US"/>
+              <a:t>{MyChart}</a:t>
             </a:r>
           </a:p>
         </c:rich>

</xml_diff>

<commit_message>
Update line chart tests to verify style is preserved
</commit_message>
<xml_diff>
--- a/test/fixtures/files/chart - line.docx
+++ b/test/fixtures/files/chart - line.docx
@@ -9,7 +9,7 @@
           <w:noProof/>
         </w:rPr>
         <w:drawing>
-          <wp:inline distT="0" distB="0" distL="0" distR="0" wp14:anchorId="34753953" wp14:editId="6942EF03">
+          <wp:inline distT="0" distB="0" distL="0" distR="0" wp14:anchorId="34753953" wp14:editId="6C7DDC93">
             <wp:extent cx="5486400" cy="3200400"/>
             <wp:effectExtent l="0" t="0" r="0" b="0"/>
             <wp:docPr id="1" name="Chart 1"/>
@@ -22,8 +22,8 @@
           </wp:inline>
         </w:drawing>
       </w:r>
+      <w:bookmarkEnd w:id="0"/>
     </w:p>
-    <w:bookmarkEnd w:id="0"/>
     <w:p/>
     <w:p>
       <w:r>
@@ -505,13 +505,19 @@
           <a:lstStyle/>
           <a:p>
             <a:pPr>
-              <a:defRPr sz="1400" b="0" i="0" u="none" strike="noStrike" kern="1200" spc="0" baseline="0">
+              <a:defRPr sz="1600" b="1" i="0" u="none" strike="noStrike" kern="1200" spc="100" baseline="0">
                 <a:solidFill>
-                  <a:schemeClr val="tx1">
-                    <a:lumMod val="65000"/>
-                    <a:lumOff val="35000"/>
+                  <a:schemeClr val="lt1">
+                    <a:lumMod val="95000"/>
                   </a:schemeClr>
                 </a:solidFill>
+                <a:effectLst>
+                  <a:outerShdw blurRad="50800" dist="38100" dir="5400000" algn="t" rotWithShape="0">
+                    <a:prstClr val="black">
+                      <a:alpha val="40000"/>
+                    </a:prstClr>
+                  </a:outerShdw>
+                </a:effectLst>
                 <a:latin typeface="+mn-lt"/>
                 <a:ea typeface="+mn-ea"/>
                 <a:cs typeface="+mn-cs"/>
@@ -537,13 +543,19 @@
         <a:lstStyle/>
         <a:p>
           <a:pPr>
-            <a:defRPr sz="1400" b="0" i="0" u="none" strike="noStrike" kern="1200" spc="0" baseline="0">
+            <a:defRPr sz="1600" b="1" i="0" u="none" strike="noStrike" kern="1200" spc="100" baseline="0">
               <a:solidFill>
-                <a:schemeClr val="tx1">
-                  <a:lumMod val="65000"/>
-                  <a:lumOff val="35000"/>
+                <a:schemeClr val="lt1">
+                  <a:lumMod val="95000"/>
                 </a:schemeClr>
               </a:solidFill>
+              <a:effectLst>
+                <a:outerShdw blurRad="50800" dist="38100" dir="5400000" algn="t" rotWithShape="0">
+                  <a:prstClr val="black">
+                    <a:alpha val="40000"/>
+                  </a:prstClr>
+                </a:outerShdw>
+              </a:effectLst>
               <a:latin typeface="+mn-lt"/>
               <a:ea typeface="+mn-ea"/>
               <a:cs typeface="+mn-cs"/>
@@ -574,13 +586,19 @@
             </c:strRef>
           </c:tx>
           <c:spPr>
-            <a:ln w="28575" cap="rnd">
+            <a:ln w="34925" cap="rnd">
               <a:solidFill>
                 <a:schemeClr val="accent1"/>
               </a:solidFill>
               <a:round/>
             </a:ln>
-            <a:effectLst/>
+            <a:effectLst>
+              <a:outerShdw blurRad="57150" dist="19050" dir="5400000" algn="ctr" rotWithShape="0">
+                <a:srgbClr val="000000">
+                  <a:alpha val="63000"/>
+                </a:srgbClr>
+              </a:outerShdw>
+            </a:effectLst>
           </c:spPr>
           <c:marker>
             <c:symbol val="none"/>
@@ -648,13 +666,19 @@
             </c:strRef>
           </c:tx>
           <c:spPr>
-            <a:ln w="28575" cap="rnd">
+            <a:ln w="34925" cap="rnd">
               <a:solidFill>
                 <a:schemeClr val="accent2"/>
               </a:solidFill>
               <a:round/>
             </a:ln>
-            <a:effectLst/>
+            <a:effectLst>
+              <a:outerShdw blurRad="57150" dist="19050" dir="5400000" algn="ctr" rotWithShape="0">
+                <a:srgbClr val="000000">
+                  <a:alpha val="63000"/>
+                </a:srgbClr>
+              </a:outerShdw>
+            </a:effectLst>
           </c:spPr>
           <c:marker>
             <c:symbol val="none"/>
@@ -722,13 +746,19 @@
             </c:strRef>
           </c:tx>
           <c:spPr>
-            <a:ln w="28575" cap="rnd">
+            <a:ln w="34925" cap="rnd">
               <a:solidFill>
                 <a:schemeClr val="accent3"/>
               </a:solidFill>
               <a:round/>
             </a:ln>
-            <a:effectLst/>
+            <a:effectLst>
+              <a:outerShdw blurRad="57150" dist="19050" dir="5400000" algn="ctr" rotWithShape="0">
+                <a:srgbClr val="000000">
+                  <a:alpha val="63000"/>
+                </a:srgbClr>
+              </a:outerShdw>
+            </a:effectLst>
           </c:spPr>
           <c:marker>
             <c:symbol val="none"/>
@@ -808,9 +838,9 @@
           <a:noFill/>
           <a:ln w="9525" cap="flat" cmpd="sng" algn="ctr">
             <a:solidFill>
-              <a:schemeClr val="tx1">
-                <a:lumMod val="15000"/>
-                <a:lumOff val="85000"/>
+              <a:schemeClr val="lt1">
+                <a:lumMod val="95000"/>
+                <a:alpha val="10000"/>
               </a:schemeClr>
             </a:solidFill>
             <a:round/>
@@ -824,9 +854,8 @@
             <a:pPr>
               <a:defRPr sz="900" b="0" i="0" u="none" strike="noStrike" kern="1200" baseline="0">
                 <a:solidFill>
-                  <a:schemeClr val="tx1">
-                    <a:lumMod val="65000"/>
-                    <a:lumOff val="35000"/>
+                  <a:schemeClr val="lt1">
+                    <a:lumMod val="85000"/>
                   </a:schemeClr>
                 </a:solidFill>
                 <a:latin typeface="+mn-lt"/>
@@ -855,9 +884,9 @@
           <c:spPr>
             <a:ln w="9525" cap="flat" cmpd="sng" algn="ctr">
               <a:solidFill>
-                <a:schemeClr val="tx1">
-                  <a:lumMod val="15000"/>
-                  <a:lumOff val="85000"/>
+                <a:schemeClr val="lt1">
+                  <a:lumMod val="95000"/>
+                  <a:alpha val="10000"/>
                 </a:schemeClr>
               </a:solidFill>
               <a:round/>
@@ -883,9 +912,8 @@
             <a:pPr>
               <a:defRPr sz="900" b="0" i="0" u="none" strike="noStrike" kern="1200" baseline="0">
                 <a:solidFill>
-                  <a:schemeClr val="tx1">
-                    <a:lumMod val="65000"/>
-                    <a:lumOff val="35000"/>
+                  <a:schemeClr val="lt1">
+                    <a:lumMod val="85000"/>
                   </a:schemeClr>
                 </a:solidFill>
                 <a:latin typeface="+mn-lt"/>
@@ -925,9 +953,8 @@
           <a:pPr>
             <a:defRPr sz="900" b="0" i="0" u="none" strike="noStrike" kern="1200" baseline="0">
               <a:solidFill>
-                <a:schemeClr val="tx1">
-                  <a:lumMod val="65000"/>
-                  <a:lumOff val="35000"/>
+                <a:schemeClr val="lt1">
+                  <a:lumMod val="85000"/>
                 </a:schemeClr>
               </a:solidFill>
               <a:latin typeface="+mn-lt"/>
@@ -951,17 +978,28 @@
     <c:showDLblsOverMax val="0"/>
   </c:chart>
   <c:spPr>
-    <a:solidFill>
-      <a:schemeClr val="bg1"/>
-    </a:solidFill>
-    <a:ln w="9525" cap="flat" cmpd="sng" algn="ctr">
-      <a:solidFill>
-        <a:schemeClr val="tx1">
-          <a:lumMod val="15000"/>
-          <a:lumOff val="85000"/>
-        </a:schemeClr>
-      </a:solidFill>
-      <a:round/>
+    <a:gradFill flip="none" rotWithShape="1">
+      <a:gsLst>
+        <a:gs pos="0">
+          <a:schemeClr val="dk1">
+            <a:lumMod val="65000"/>
+            <a:lumOff val="35000"/>
+          </a:schemeClr>
+        </a:gs>
+        <a:gs pos="100000">
+          <a:schemeClr val="dk1">
+            <a:lumMod val="85000"/>
+            <a:lumOff val="15000"/>
+          </a:schemeClr>
+        </a:gs>
+      </a:gsLst>
+      <a:path path="circle">
+        <a:fillToRect l="50000" t="50000" r="50000" b="50000"/>
+      </a:path>
+      <a:tileRect/>
+    </a:gradFill>
+    <a:ln>
+      <a:noFill/>
     </a:ln>
     <a:effectLst/>
   </c:spPr>
@@ -1568,35 +1606,33 @@
 </file>
 
 <file path=word/charts/style1.xml><?xml version="1.0" encoding="utf-8"?>
-<cs:chartStyle xmlns:cs="http://schemas.microsoft.com/office/drawing/2012/chartStyle" xmlns:a="http://schemas.openxmlformats.org/drawingml/2006/main" id="227">
+<cs:chartStyle xmlns:cs="http://schemas.microsoft.com/office/drawing/2012/chartStyle" xmlns:a="http://schemas.openxmlformats.org/drawingml/2006/main" id="233">
   <cs:axisTitle>
     <cs:lnRef idx="0"/>
     <cs:fillRef idx="0"/>
     <cs:effectRef idx="0"/>
     <cs:fontRef idx="minor">
-      <a:schemeClr val="tx1">
-        <a:lumMod val="65000"/>
-        <a:lumOff val="35000"/>
+      <a:schemeClr val="lt1">
+        <a:lumMod val="85000"/>
       </a:schemeClr>
     </cs:fontRef>
-    <cs:defRPr sz="1000" kern="1200"/>
+    <cs:defRPr sz="900" b="1" kern="1200" cap="all"/>
   </cs:axisTitle>
   <cs:categoryAxis>
     <cs:lnRef idx="0"/>
     <cs:fillRef idx="0"/>
     <cs:effectRef idx="0"/>
     <cs:fontRef idx="minor">
-      <a:schemeClr val="tx1">
-        <a:lumMod val="65000"/>
-        <a:lumOff val="35000"/>
+      <a:schemeClr val="lt1">
+        <a:lumMod val="85000"/>
       </a:schemeClr>
     </cs:fontRef>
     <cs:spPr>
       <a:ln w="9525" cap="flat" cmpd="sng" algn="ctr">
         <a:solidFill>
-          <a:schemeClr val="tx1">
-            <a:lumMod val="15000"/>
-            <a:lumOff val="85000"/>
+          <a:schemeClr val="lt1">
+            <a:lumMod val="95000"/>
+            <a:alpha val="10000"/>
           </a:schemeClr>
         </a:solidFill>
         <a:round/>
@@ -1604,26 +1640,34 @@
     </cs:spPr>
     <cs:defRPr sz="900" kern="1200"/>
   </cs:categoryAxis>
-  <cs:chartArea mods="allowNoFillOverride allowNoLineOverride">
-    <cs:lnRef idx="0"/>
-    <cs:fillRef idx="0"/>
-    <cs:effectRef idx="0"/>
-    <cs:fontRef idx="minor">
-      <a:schemeClr val="tx1"/>
-    </cs:fontRef>
-    <cs:spPr>
-      <a:solidFill>
-        <a:schemeClr val="bg1"/>
-      </a:solidFill>
-      <a:ln w="9525" cap="flat" cmpd="sng" algn="ctr">
-        <a:solidFill>
-          <a:schemeClr val="tx1">
-            <a:lumMod val="15000"/>
-            <a:lumOff val="85000"/>
-          </a:schemeClr>
-        </a:solidFill>
-        <a:round/>
-      </a:ln>
+  <cs:chartArea>
+    <cs:lnRef idx="0"/>
+    <cs:fillRef idx="0"/>
+    <cs:effectRef idx="0"/>
+    <cs:fontRef idx="minor">
+      <a:schemeClr val="dk1"/>
+    </cs:fontRef>
+    <cs:spPr>
+      <a:gradFill flip="none" rotWithShape="1">
+        <a:gsLst>
+          <a:gs pos="0">
+            <a:schemeClr val="dk1">
+              <a:lumMod val="65000"/>
+              <a:lumOff val="35000"/>
+            </a:schemeClr>
+          </a:gs>
+          <a:gs pos="100000">
+            <a:schemeClr val="dk1">
+              <a:lumMod val="85000"/>
+              <a:lumOff val="15000"/>
+            </a:schemeClr>
+          </a:gs>
+        </a:gsLst>
+        <a:path path="circle">
+          <a:fillToRect l="50000" t="50000" r="50000" b="50000"/>
+        </a:path>
+        <a:tileRect/>
+      </a:gradFill>
     </cs:spPr>
     <cs:defRPr sz="1000" kern="1200"/>
   </cs:chartArea>
@@ -1632,9 +1676,8 @@
     <cs:fillRef idx="0"/>
     <cs:effectRef idx="0"/>
     <cs:fontRef idx="minor">
-      <a:schemeClr val="tx1">
-        <a:lumMod val="75000"/>
-        <a:lumOff val="25000"/>
+      <a:schemeClr val="lt1">
+        <a:lumMod val="85000"/>
       </a:schemeClr>
     </cs:fontRef>
     <cs:defRPr sz="900" kern="1200"/>
@@ -1653,14 +1696,6 @@
       <a:solidFill>
         <a:schemeClr val="lt1"/>
       </a:solidFill>
-      <a:ln>
-        <a:solidFill>
-          <a:schemeClr val="dk1">
-            <a:lumMod val="25000"/>
-            <a:lumOff val="75000"/>
-          </a:schemeClr>
-        </a:solidFill>
-      </a:ln>
     </cs:spPr>
     <cs:defRPr sz="900" kern="1200"/>
     <cs:bodyPr rot="0" spcFirstLastPara="1" vertOverflow="clip" horzOverflow="clip" vert="horz" wrap="square" lIns="36576" tIns="18288" rIns="36576" bIns="18288" anchor="ctr" anchorCtr="1">
@@ -1669,45 +1704,35 @@
   </cs:dataLabelCallout>
   <cs:dataPoint>
     <cs:lnRef idx="0"/>
-    <cs:fillRef idx="1">
+    <cs:fillRef idx="3">
       <cs:styleClr val="auto"/>
     </cs:fillRef>
-    <cs:effectRef idx="0"/>
-    <cs:fontRef idx="minor">
-      <a:schemeClr val="tx1"/>
-    </cs:fontRef>
-    <cs:spPr>
-      <a:solidFill>
-        <a:schemeClr val="phClr"/>
-      </a:solidFill>
-    </cs:spPr>
+    <cs:effectRef idx="3"/>
+    <cs:fontRef idx="minor">
+      <a:schemeClr val="tx1"/>
+    </cs:fontRef>
   </cs:dataPoint>
   <cs:dataPoint3D>
     <cs:lnRef idx="0"/>
-    <cs:fillRef idx="1">
+    <cs:fillRef idx="3">
       <cs:styleClr val="auto"/>
     </cs:fillRef>
-    <cs:effectRef idx="0"/>
-    <cs:fontRef idx="minor">
-      <a:schemeClr val="tx1"/>
-    </cs:fontRef>
-    <cs:spPr>
-      <a:solidFill>
-        <a:schemeClr val="phClr"/>
-      </a:solidFill>
-    </cs:spPr>
+    <cs:effectRef idx="3"/>
+    <cs:fontRef idx="minor">
+      <a:schemeClr val="tx1"/>
+    </cs:fontRef>
   </cs:dataPoint3D>
   <cs:dataPointLine>
     <cs:lnRef idx="0">
       <cs:styleClr val="auto"/>
     </cs:lnRef>
-    <cs:fillRef idx="1"/>
-    <cs:effectRef idx="0"/>
-    <cs:fontRef idx="minor">
-      <a:schemeClr val="tx1"/>
-    </cs:fontRef>
-    <cs:spPr>
-      <a:ln w="28575" cap="rnd">
+    <cs:fillRef idx="3"/>
+    <cs:effectRef idx="3"/>
+    <cs:fontRef idx="minor">
+      <a:schemeClr val="tx1"/>
+    </cs:fontRef>
+    <cs:spPr>
+      <a:ln w="34925" cap="rnd">
         <a:solidFill>
           <a:schemeClr val="phClr"/>
         </a:solidFill>
@@ -1719,31 +1744,29 @@
     <cs:lnRef idx="0">
       <cs:styleClr val="auto"/>
     </cs:lnRef>
-    <cs:fillRef idx="1">
+    <cs:fillRef idx="3">
       <cs:styleClr val="auto"/>
     </cs:fillRef>
-    <cs:effectRef idx="0"/>
-    <cs:fontRef idx="minor">
-      <a:schemeClr val="tx1"/>
-    </cs:fontRef>
-    <cs:spPr>
-      <a:solidFill>
-        <a:schemeClr val="phClr"/>
-      </a:solidFill>
+    <cs:effectRef idx="3"/>
+    <cs:fontRef idx="minor">
+      <a:schemeClr val="tx1"/>
+    </cs:fontRef>
+    <cs:spPr>
       <a:ln w="9525">
         <a:solidFill>
           <a:schemeClr val="phClr"/>
         </a:solidFill>
+        <a:round/>
       </a:ln>
     </cs:spPr>
   </cs:dataPointMarker>
-  <cs:dataPointMarkerLayout symbol="circle" size="5"/>
+  <cs:dataPointMarkerLayout symbol="circle" size="6"/>
   <cs:dataPointWireframe>
     <cs:lnRef idx="0">
       <cs:styleClr val="auto"/>
     </cs:lnRef>
-    <cs:fillRef idx="1"/>
-    <cs:effectRef idx="0"/>
+    <cs:fillRef idx="3"/>
+    <cs:effectRef idx="3"/>
     <cs:fontRef idx="minor">
       <a:schemeClr val="tx1"/>
     </cs:fontRef>
@@ -1761,21 +1784,18 @@
     <cs:fillRef idx="0"/>
     <cs:effectRef idx="0"/>
     <cs:fontRef idx="minor">
-      <a:schemeClr val="tx1">
-        <a:lumMod val="65000"/>
-        <a:lumOff val="35000"/>
+      <a:schemeClr val="lt1">
+        <a:lumMod val="85000"/>
       </a:schemeClr>
     </cs:fontRef>
     <cs:spPr>
-      <a:noFill/>
-      <a:ln w="9525" cap="flat" cmpd="sng" algn="ctr">
-        <a:solidFill>
-          <a:schemeClr val="tx1">
-            <a:lumMod val="15000"/>
-            <a:lumOff val="85000"/>
+      <a:ln w="9525">
+        <a:solidFill>
+          <a:schemeClr val="lt1">
+            <a:lumMod val="95000"/>
+            <a:alpha val="54000"/>
           </a:schemeClr>
         </a:solidFill>
-        <a:round/>
       </a:ln>
     </cs:spPr>
     <cs:defRPr sz="900" kern="1200"/>
@@ -1785,20 +1805,20 @@
     <cs:fillRef idx="0"/>
     <cs:effectRef idx="0"/>
     <cs:fontRef idx="minor">
-      <a:schemeClr val="dk1"/>
+      <a:schemeClr val="tx1"/>
     </cs:fontRef>
     <cs:spPr>
       <a:solidFill>
         <a:schemeClr val="dk1">
-          <a:lumMod val="65000"/>
-          <a:lumOff val="35000"/>
+          <a:lumMod val="75000"/>
+          <a:lumOff val="25000"/>
         </a:schemeClr>
       </a:solidFill>
       <a:ln w="9525">
         <a:solidFill>
-          <a:schemeClr val="tx1">
-            <a:lumMod val="65000"/>
-            <a:lumOff val="35000"/>
+          <a:schemeClr val="lt1">
+            <a:lumMod val="95000"/>
+            <a:alpha val="54000"/>
           </a:schemeClr>
         </a:solidFill>
       </a:ln>
@@ -1812,14 +1832,14 @@
       <a:schemeClr val="tx1"/>
     </cs:fontRef>
     <cs:spPr>
-      <a:ln w="9525" cap="flat" cmpd="sng" algn="ctr">
-        <a:solidFill>
-          <a:schemeClr val="tx1">
-            <a:lumMod val="35000"/>
-            <a:lumOff val="65000"/>
+      <a:ln w="9525">
+        <a:solidFill>
+          <a:schemeClr val="lt1">
+            <a:lumMod val="95000"/>
+            <a:alpha val="54000"/>
           </a:schemeClr>
         </a:solidFill>
-        <a:round/>
+        <a:prstDash val="dash"/>
       </a:ln>
     </cs:spPr>
   </cs:dropLine>
@@ -1833,9 +1853,8 @@
     <cs:spPr>
       <a:ln w="9525" cap="flat" cmpd="sng" algn="ctr">
         <a:solidFill>
-          <a:schemeClr val="tx1">
-            <a:lumMod val="65000"/>
-            <a:lumOff val="35000"/>
+          <a:schemeClr val="lt1">
+            <a:lumMod val="95000"/>
           </a:schemeClr>
         </a:solidFill>
         <a:round/>
@@ -1849,12 +1868,6 @@
     <cs:fontRef idx="minor">
       <a:schemeClr val="tx1"/>
     </cs:fontRef>
-    <cs:spPr>
-      <a:noFill/>
-      <a:ln>
-        <a:noFill/>
-      </a:ln>
-    </cs:spPr>
   </cs:floor>
   <cs:gridlineMajor>
     <cs:lnRef idx="0"/>
@@ -1866,9 +1879,9 @@
     <cs:spPr>
       <a:ln w="9525" cap="flat" cmpd="sng" algn="ctr">
         <a:solidFill>
-          <a:schemeClr val="tx1">
-            <a:lumMod val="15000"/>
-            <a:lumOff val="85000"/>
+          <a:schemeClr val="lt1">
+            <a:lumMod val="95000"/>
+            <a:alpha val="10000"/>
           </a:schemeClr>
         </a:solidFill>
         <a:round/>
@@ -1883,14 +1896,13 @@
       <a:schemeClr val="tx1"/>
     </cs:fontRef>
     <cs:spPr>
-      <a:ln w="9525" cap="flat" cmpd="sng" algn="ctr">
-        <a:solidFill>
-          <a:schemeClr val="tx1">
-            <a:lumMod val="5000"/>
-            <a:lumOff val="95000"/>
+      <a:ln>
+        <a:solidFill>
+          <a:schemeClr val="lt1">
+            <a:lumMod val="95000"/>
+            <a:alpha val="5000"/>
           </a:schemeClr>
         </a:solidFill>
-        <a:round/>
       </a:ln>
     </cs:spPr>
   </cs:gridlineMinor>
@@ -1902,14 +1914,14 @@
       <a:schemeClr val="tx1"/>
     </cs:fontRef>
     <cs:spPr>
-      <a:ln w="9525" cap="flat" cmpd="sng" algn="ctr">
-        <a:solidFill>
-          <a:schemeClr val="tx1">
-            <a:lumMod val="75000"/>
-            <a:lumOff val="25000"/>
+      <a:ln w="9525">
+        <a:solidFill>
+          <a:schemeClr val="lt1">
+            <a:lumMod val="95000"/>
+            <a:alpha val="54000"/>
           </a:schemeClr>
         </a:solidFill>
-        <a:round/>
+        <a:prstDash val="dash"/>
       </a:ln>
     </cs:spPr>
   </cs:hiLoLine>
@@ -1921,14 +1933,13 @@
       <a:schemeClr val="tx1"/>
     </cs:fontRef>
     <cs:spPr>
-      <a:ln w="9525" cap="flat" cmpd="sng" algn="ctr">
-        <a:solidFill>
-          <a:schemeClr val="tx1">
-            <a:lumMod val="35000"/>
-            <a:lumOff val="65000"/>
+      <a:ln w="9525">
+        <a:solidFill>
+          <a:schemeClr val="lt1">
+            <a:lumMod val="95000"/>
+            <a:alpha val="54000"/>
           </a:schemeClr>
         </a:solidFill>
-        <a:round/>
       </a:ln>
     </cs:spPr>
   </cs:leaderLine>
@@ -1937,14 +1948,13 @@
     <cs:fillRef idx="0"/>
     <cs:effectRef idx="0"/>
     <cs:fontRef idx="minor">
-      <a:schemeClr val="tx1">
-        <a:lumMod val="65000"/>
-        <a:lumOff val="35000"/>
+      <a:schemeClr val="lt1">
+        <a:lumMod val="85000"/>
       </a:schemeClr>
     </cs:fontRef>
     <cs:defRPr sz="900" kern="1200"/>
   </cs:legend>
-  <cs:plotArea mods="allowNoFillOverride allowNoLineOverride">
+  <cs:plotArea>
     <cs:lnRef idx="0"/>
     <cs:fillRef idx="0"/>
     <cs:effectRef idx="0"/>
@@ -1952,7 +1962,7 @@
       <a:schemeClr val="tx1"/>
     </cs:fontRef>
   </cs:plotArea>
-  <cs:plotArea3D mods="allowNoFillOverride allowNoLineOverride">
+  <cs:plotArea3D>
     <cs:lnRef idx="0"/>
     <cs:fillRef idx="0"/>
     <cs:effectRef idx="0"/>
@@ -1965,11 +1975,21 @@
     <cs:fillRef idx="0"/>
     <cs:effectRef idx="0"/>
     <cs:fontRef idx="minor">
-      <a:schemeClr val="tx1">
-        <a:lumMod val="65000"/>
-        <a:lumOff val="35000"/>
+      <a:schemeClr val="lt1">
+        <a:lumMod val="85000"/>
       </a:schemeClr>
     </cs:fontRef>
+    <cs:spPr>
+      <a:ln w="12700" cap="flat" cmpd="sng" algn="ctr">
+        <a:solidFill>
+          <a:schemeClr val="lt1">
+            <a:lumMod val="95000"/>
+            <a:alpha val="54000"/>
+          </a:schemeClr>
+        </a:solidFill>
+        <a:round/>
+      </a:ln>
+    </cs:spPr>
     <cs:defRPr sz="900" kern="1200"/>
   </cs:seriesAxis>
   <cs:seriesLine>
@@ -1977,14 +1997,14 @@
     <cs:fillRef idx="0"/>
     <cs:effectRef idx="0"/>
     <cs:fontRef idx="minor">
-      <a:schemeClr val="tx1"/>
+      <a:schemeClr val="lt1"/>
     </cs:fontRef>
     <cs:spPr>
       <a:ln w="9525" cap="flat" cmpd="sng" algn="ctr">
         <a:solidFill>
-          <a:schemeClr val="tx1">
-            <a:lumMod val="35000"/>
-            <a:lumOff val="65000"/>
+          <a:schemeClr val="lt1">
+            <a:lumMod val="95000"/>
+            <a:alpha val="54000"/>
           </a:schemeClr>
         </a:solidFill>
         <a:round/>
@@ -1996,12 +2016,19 @@
     <cs:fillRef idx="0"/>
     <cs:effectRef idx="0"/>
     <cs:fontRef idx="minor">
-      <a:schemeClr val="tx1">
-        <a:lumMod val="65000"/>
-        <a:lumOff val="35000"/>
+      <a:schemeClr val="lt1">
+        <a:lumMod val="95000"/>
       </a:schemeClr>
     </cs:fontRef>
-    <cs:defRPr sz="1400" b="0" kern="1200" spc="0" baseline="0"/>
+    <cs:defRPr sz="1600" b="1" kern="1200" spc="100" baseline="0">
+      <a:effectLst>
+        <a:outerShdw blurRad="50800" dist="38100" dir="5400000" algn="t" rotWithShape="0">
+          <a:prstClr val="black">
+            <a:alpha val="40000"/>
+          </a:prstClr>
+        </a:outerShdw>
+      </a:effectLst>
+    </cs:defRPr>
   </cs:title>
   <cs:trendline>
     <cs:lnRef idx="0">
@@ -2017,7 +2044,6 @@
         <a:solidFill>
           <a:schemeClr val="phClr"/>
         </a:solidFill>
-        <a:prstDash val="sysDot"/>
       </a:ln>
     </cs:spPr>
   </cs:trendline>
@@ -2026,9 +2052,8 @@
     <cs:fillRef idx="0"/>
     <cs:effectRef idx="0"/>
     <cs:fontRef idx="minor">
-      <a:schemeClr val="tx1">
-        <a:lumMod val="65000"/>
-        <a:lumOff val="35000"/>
+      <a:schemeClr val="lt1">
+        <a:lumMod val="85000"/>
       </a:schemeClr>
     </cs:fontRef>
     <cs:defRPr sz="900" kern="1200"/>
@@ -2038,7 +2063,7 @@
     <cs:fillRef idx="0"/>
     <cs:effectRef idx="0"/>
     <cs:fontRef idx="minor">
-      <a:schemeClr val="dk1"/>
+      <a:schemeClr val="tx1"/>
     </cs:fontRef>
     <cs:spPr>
       <a:solidFill>
@@ -2046,9 +2071,9 @@
       </a:solidFill>
       <a:ln w="9525">
         <a:solidFill>
-          <a:schemeClr val="tx1">
-            <a:lumMod val="15000"/>
-            <a:lumOff val="85000"/>
+          <a:schemeClr val="lt1">
+            <a:lumMod val="95000"/>
+            <a:alpha val="54000"/>
           </a:schemeClr>
         </a:solidFill>
       </a:ln>
@@ -2059,9 +2084,8 @@
     <cs:fillRef idx="0"/>
     <cs:effectRef idx="0"/>
     <cs:fontRef idx="minor">
-      <a:schemeClr val="tx1">
-        <a:lumMod val="65000"/>
-        <a:lumOff val="35000"/>
+      <a:schemeClr val="lt1">
+        <a:lumMod val="85000"/>
       </a:schemeClr>
     </cs:fontRef>
     <cs:defRPr sz="900" kern="1200"/>
@@ -2073,12 +2097,6 @@
     <cs:fontRef idx="minor">
       <a:schemeClr val="tx1"/>
     </cs:fontRef>
-    <cs:spPr>
-      <a:noFill/>
-      <a:ln>
-        <a:noFill/>
-      </a:ln>
-    </cs:spPr>
   </cs:wall>
 </cs:chartStyle>
 </file>

</xml_diff>